<commit_message>
cake shop db build.
</commit_message>
<xml_diff>
--- a/application/cake-shop/cakeshop-srs.docx
+++ b/application/cake-shop/cakeshop-srs.docx
@@ -24,21 +24,7 @@
         <w:rPr>
           <w:rFonts w:hint="eastAsia"/>
         </w:rPr>
-        <w:t>兴起和普及。人们的购物方式正在从实体</w:t>
-      </w:r>
-      <w:proofErr w:type="gramStart"/>
-      <w:r>
-        <w:rPr>
-          <w:rFonts w:hint="eastAsia"/>
-        </w:rPr>
-        <w:t>店转移</w:t>
-      </w:r>
-      <w:proofErr w:type="gramEnd"/>
-      <w:r>
-        <w:rPr>
-          <w:rFonts w:hint="eastAsia"/>
-        </w:rPr>
-        <w:t>到网上商店购买。</w:t>
+        <w:t>兴起和普及。人们的购物方式正在从实体店转移到网上商店购买。</w:t>
       </w:r>
       <w:r>
         <w:rPr>
@@ -68,35 +54,7 @@
         <w:rPr>
           <w:rFonts w:hint="eastAsia"/>
         </w:rPr>
-        <w:t>主要在</w:t>
-      </w:r>
-      <w:proofErr w:type="gramStart"/>
-      <w:r>
-        <w:rPr>
-          <w:rFonts w:hint="eastAsia"/>
-        </w:rPr>
-        <w:t>微信群</w:t>
-      </w:r>
-      <w:proofErr w:type="gramEnd"/>
-      <w:r>
-        <w:rPr>
-          <w:rFonts w:hint="eastAsia"/>
-        </w:rPr>
-        <w:t>里，通过发图片，</w:t>
-      </w:r>
-      <w:proofErr w:type="gramStart"/>
-      <w:r>
-        <w:rPr>
-          <w:rFonts w:hint="eastAsia"/>
-        </w:rPr>
-        <w:t>私聊的</w:t>
-      </w:r>
-      <w:proofErr w:type="gramEnd"/>
-      <w:r>
-        <w:rPr>
-          <w:rFonts w:hint="eastAsia"/>
-        </w:rPr>
-        <w:t>方式进行销售，这种方式缺乏便利，同时也无法对商品和顾客进行跟踪以及后续的分析，商家也无法</w:t>
+        <w:t>主要在微信群里，通过发图片，私聊的方式进行销售，这种方式缺乏便利，同时也无法对商品和顾客进行跟踪以及后续的分析，商家也无法</w:t>
       </w:r>
       <w:r>
         <w:rPr>
@@ -309,9 +267,6 @@
     <w:p>
       <w:pPr>
         <w:pStyle w:val="Heading2"/>
-        <w:rPr>
-          <w:rFonts w:hint="eastAsia"/>
-        </w:rPr>
       </w:pPr>
       <w:r>
         <w:rPr>
@@ -804,6 +759,62 @@
         <w:rPr>
           <w:rFonts w:hint="eastAsia"/>
         </w:rPr>
+        <w:t>业务约束</w:t>
+      </w:r>
+    </w:p>
+    <w:p>
+      <w:pPr>
+        <w:pStyle w:val="ListParagraph"/>
+        <w:numPr>
+          <w:ilvl w:val="0"/>
+          <w:numId w:val="13"/>
+        </w:numPr>
+      </w:pPr>
+      <w:r>
+        <w:rPr>
+          <w:rFonts w:hint="eastAsia"/>
+        </w:rPr>
+        <w:t>Customer</w:t>
+      </w:r>
+      <w:r>
+        <w:rPr>
+          <w:rFonts w:hint="eastAsia"/>
+        </w:rPr>
+        <w:t>有零个或多个生日信息和配送信息</w:t>
+      </w:r>
+    </w:p>
+    <w:p>
+      <w:pPr>
+        <w:pStyle w:val="ListParagraph"/>
+        <w:numPr>
+          <w:ilvl w:val="0"/>
+          <w:numId w:val="13"/>
+        </w:numPr>
+      </w:pPr>
+      <w:r>
+        <w:t>G</w:t>
+      </w:r>
+      <w:r>
+        <w:rPr>
+          <w:rFonts w:hint="eastAsia"/>
+        </w:rPr>
+        <w:t>oods</w:t>
+      </w:r>
+      <w:r>
+        <w:rPr>
+          <w:rFonts w:hint="eastAsia"/>
+        </w:rPr>
+        <w:t>有一个或多个商品规格信息</w:t>
+      </w:r>
+    </w:p>
+    <w:p>
+      <w:pPr>
+        <w:pStyle w:val="Heading2"/>
+      </w:pPr>
+      <w:r>
+        <w:rPr>
+          <w:rFonts w:hint="eastAsia"/>
+        </w:rPr>
         <w:t>需求流程化</w:t>
       </w:r>
     </w:p>
@@ -834,6 +845,7 @@
         <w:rPr>
           <w:rFonts w:hint="eastAsia"/>
         </w:rPr>
+        <w:lastRenderedPageBreak/>
         <w:t>模块</w:t>
       </w:r>
       <w:r>
@@ -974,14 +986,12 @@
             <w:tcW w:w="4675" w:type="dxa"/>
           </w:tcPr>
           <w:p>
-            <w:proofErr w:type="gramStart"/>
             <w:r>
               <w:rPr>
                 <w:rFonts w:hint="eastAsia"/>
               </w:rPr>
               <w:t>防刷机</w:t>
             </w:r>
-            <w:proofErr w:type="gramEnd"/>
             <w:r>
               <w:rPr>
                 <w:rFonts w:hint="eastAsia"/>
@@ -1825,14 +1835,12 @@
       <w:pPr>
         <w:pStyle w:val="Heading4"/>
       </w:pPr>
-      <w:proofErr w:type="gramStart"/>
       <w:r>
         <w:rPr>
           <w:rFonts w:hint="eastAsia"/>
         </w:rPr>
         <w:t>防刷机</w:t>
       </w:r>
-      <w:proofErr w:type="gramEnd"/>
       <w:r>
         <w:rPr>
           <w:rFonts w:hint="eastAsia"/>
@@ -1869,21 +1877,7 @@
         <w:rPr>
           <w:rFonts w:hint="eastAsia"/>
         </w:rPr>
-        <w:t>，需进行</w:t>
-      </w:r>
-      <w:proofErr w:type="gramStart"/>
-      <w:r>
-        <w:rPr>
-          <w:rFonts w:hint="eastAsia"/>
-        </w:rPr>
-        <w:t>图片防刷机</w:t>
-      </w:r>
-      <w:proofErr w:type="gramEnd"/>
-      <w:r>
-        <w:rPr>
-          <w:rFonts w:hint="eastAsia"/>
-        </w:rPr>
-        <w:t>验证。</w:t>
+        <w:t>，需进行图片防刷机验证。</w:t>
       </w:r>
     </w:p>
     <w:p>
@@ -1984,6 +1978,7 @@
         <w:rPr>
           <w:rFonts w:hint="eastAsia"/>
         </w:rPr>
+        <w:lastRenderedPageBreak/>
         <w:t>用户模块</w:t>
       </w:r>
       <w:r>
@@ -2029,7 +2024,6 @@
         <w:rPr>
           <w:rFonts w:hint="eastAsia"/>
         </w:rPr>
-        <w:lastRenderedPageBreak/>
         <w:t>用户信息展示</w:t>
       </w:r>
     </w:p>
@@ -2442,21 +2436,7 @@
         <w:rPr>
           <w:rFonts w:hint="eastAsia"/>
         </w:rPr>
-        <w:t>为用户</w:t>
-      </w:r>
-      <w:proofErr w:type="gramStart"/>
-      <w:r>
-        <w:rPr>
-          <w:rFonts w:hint="eastAsia"/>
-        </w:rPr>
-        <w:t>提供微信和</w:t>
-      </w:r>
-      <w:proofErr w:type="gramEnd"/>
-      <w:r>
-        <w:rPr>
-          <w:rFonts w:hint="eastAsia"/>
-        </w:rPr>
-        <w:t>支付宝移动支付功能。</w:t>
+        <w:t>为用户提供微信和支付宝移动支付功能。</w:t>
       </w:r>
     </w:p>
     <w:p>
@@ -2467,6 +2447,7 @@
         <w:rPr>
           <w:rFonts w:hint="eastAsia"/>
         </w:rPr>
+        <w:lastRenderedPageBreak/>
         <w:t>信息推送模块</w:t>
       </w:r>
     </w:p>
@@ -2500,7 +2481,6 @@
         <w:rPr>
           <w:rFonts w:hint="eastAsia"/>
         </w:rPr>
-        <w:lastRenderedPageBreak/>
         <w:t>用户信息</w:t>
       </w:r>
     </w:p>
@@ -2636,14 +2616,12 @@
             <w:tcW w:w="1087" w:type="dxa"/>
           </w:tcPr>
           <w:p>
-            <w:proofErr w:type="spellStart"/>
             <w:r>
               <w:t>U</w:t>
             </w:r>
             <w:r>
               <w:t>uid</w:t>
             </w:r>
-            <w:proofErr w:type="spellEnd"/>
           </w:p>
         </w:tc>
         <w:tc>
@@ -2686,11 +2664,9 @@
             <w:tcW w:w="1523" w:type="dxa"/>
           </w:tcPr>
           <w:p>
-            <w:proofErr w:type="spellStart"/>
             <w:r>
               <w:t>SysDate</w:t>
             </w:r>
-            <w:proofErr w:type="spellEnd"/>
           </w:p>
         </w:tc>
         <w:tc>
@@ -2743,11 +2719,9 @@
             <w:tcW w:w="1523" w:type="dxa"/>
           </w:tcPr>
           <w:p>
-            <w:proofErr w:type="spellStart"/>
             <w:r>
               <w:t>PhoneNumber</w:t>
             </w:r>
-            <w:proofErr w:type="spellEnd"/>
           </w:p>
         </w:tc>
         <w:tc>
@@ -2925,11 +2899,9 @@
             <w:tcW w:w="1523" w:type="dxa"/>
           </w:tcPr>
           <w:p>
-            <w:proofErr w:type="spellStart"/>
             <w:r>
               <w:t>BirthdayDate</w:t>
             </w:r>
-            <w:proofErr w:type="spellEnd"/>
           </w:p>
         </w:tc>
         <w:tc>
@@ -2986,12 +2958,10 @@
           </w:tcPr>
           <w:p>
             <w:bookmarkStart w:id="1" w:name="_Hlk85362566"/>
-            <w:proofErr w:type="spellStart"/>
             <w:r>
               <w:t>DeliveryAddress</w:t>
             </w:r>
             <w:bookmarkEnd w:id="1"/>
-            <w:proofErr w:type="spellEnd"/>
           </w:p>
         </w:tc>
         <w:tc>
@@ -3158,11 +3128,9 @@
             <w:tcW w:w="1087" w:type="dxa"/>
           </w:tcPr>
           <w:p>
-            <w:proofErr w:type="spellStart"/>
             <w:r>
               <w:t>Uuid</w:t>
             </w:r>
-            <w:proofErr w:type="spellEnd"/>
           </w:p>
         </w:tc>
         <w:tc>
@@ -3205,11 +3173,9 @@
             <w:tcW w:w="1523" w:type="dxa"/>
           </w:tcPr>
           <w:p>
-            <w:proofErr w:type="spellStart"/>
             <w:r>
               <w:t>SysDate</w:t>
             </w:r>
-            <w:proofErr w:type="spellEnd"/>
           </w:p>
         </w:tc>
         <w:tc>
@@ -3684,11 +3650,9 @@
             <w:tcW w:w="1087" w:type="dxa"/>
           </w:tcPr>
           <w:p>
-            <w:proofErr w:type="spellStart"/>
             <w:r>
               <w:t>Uuid</w:t>
             </w:r>
-            <w:proofErr w:type="spellEnd"/>
           </w:p>
         </w:tc>
         <w:tc>
@@ -3731,11 +3695,9 @@
             <w:tcW w:w="1523" w:type="dxa"/>
           </w:tcPr>
           <w:p>
-            <w:proofErr w:type="spellStart"/>
             <w:r>
               <w:t>SysDate</w:t>
             </w:r>
-            <w:proofErr w:type="spellEnd"/>
           </w:p>
         </w:tc>
         <w:tc>
@@ -3843,7 +3805,6 @@
             <w:tcW w:w="1523" w:type="dxa"/>
           </w:tcPr>
           <w:p>
-            <w:proofErr w:type="spellStart"/>
             <w:r>
               <w:t>U</w:t>
             </w:r>
@@ -3856,7 +3817,6 @@
             <w:r>
               <w:t>PhoneNumber</w:t>
             </w:r>
-            <w:proofErr w:type="spellEnd"/>
           </w:p>
         </w:tc>
         <w:tc>
@@ -3909,11 +3869,9 @@
             <w:tcW w:w="1523" w:type="dxa"/>
           </w:tcPr>
           <w:p>
-            <w:proofErr w:type="spellStart"/>
             <w:r>
               <w:t>UserName</w:t>
             </w:r>
-            <w:proofErr w:type="spellEnd"/>
           </w:p>
         </w:tc>
         <w:tc>
@@ -4039,11 +3997,9 @@
             <w:tcW w:w="1523" w:type="dxa"/>
           </w:tcPr>
           <w:p>
-            <w:proofErr w:type="spellStart"/>
             <w:r>
               <w:t>DeliveryAddress</w:t>
             </w:r>
-            <w:proofErr w:type="spellEnd"/>
           </w:p>
         </w:tc>
         <w:tc>
@@ -4151,7 +4107,6 @@
             <w:tcW w:w="1523" w:type="dxa"/>
           </w:tcPr>
           <w:p>
-            <w:proofErr w:type="spellStart"/>
             <w:r>
               <w:t>G</w:t>
             </w:r>
@@ -4167,7 +4122,6 @@
             <w:r>
               <w:t>d</w:t>
             </w:r>
-            <w:proofErr w:type="spellEnd"/>
           </w:p>
         </w:tc>
         <w:tc>
@@ -4221,6 +4175,7 @@
           </w:tcPr>
           <w:p>
             <w:r>
+              <w:lastRenderedPageBreak/>
               <w:t>C</w:t>
             </w:r>
             <w:r>
@@ -4288,7 +4243,6 @@
         <w:rPr>
           <w:rFonts w:hint="eastAsia"/>
         </w:rPr>
-        <w:lastRenderedPageBreak/>
         <w:t>软件设计</w:t>
       </w:r>
     </w:p>
@@ -4341,7 +4295,6 @@
       <w:r>
         <w:t>24:</w:t>
       </w:r>
-      <w:proofErr w:type="gramStart"/>
       <w:r>
         <w:t>mm</w:t>
       </w:r>
@@ -4351,7 +4304,6 @@
       <w:r>
         <w:t>ss</w:t>
       </w:r>
-      <w:proofErr w:type="gramEnd"/>
       <w:r>
         <w:t>:</w:t>
       </w:r>
@@ -4520,14 +4472,12 @@
               </w:rPr>
               <w:t>阿里</w:t>
             </w:r>
-            <w:proofErr w:type="spellStart"/>
             <w:r>
               <w:rPr>
                 <w:rFonts w:hint="eastAsia"/>
               </w:rPr>
               <w:t>Mysql</w:t>
             </w:r>
-            <w:proofErr w:type="spellEnd"/>
             <w:r>
               <w:rPr>
                 <w:rFonts w:hint="eastAsia"/>
@@ -4657,7 +4607,6 @@
             <w:tcW w:w="3192" w:type="dxa"/>
           </w:tcPr>
           <w:p>
-            <w:proofErr w:type="spellStart"/>
             <w:r>
               <w:t>U</w:t>
             </w:r>
@@ -4670,7 +4619,6 @@
             <w:r>
               <w:t>Js</w:t>
             </w:r>
-            <w:proofErr w:type="spellEnd"/>
           </w:p>
         </w:tc>
         <w:tc>
@@ -4724,13 +4672,8 @@
           </w:tcPr>
           <w:p>
             <w:r>
-              <w:t xml:space="preserve">.NET </w:t>
-            </w:r>
-            <w:proofErr w:type="spellStart"/>
-            <w:r>
-              <w:t>Api</w:t>
-            </w:r>
-            <w:proofErr w:type="spellEnd"/>
+              <w:t>.NET Api</w:t>
+            </w:r>
           </w:p>
         </w:tc>
         <w:tc>
@@ -4807,7 +4750,6 @@
       </w:r>
     </w:p>
     <w:p>
-      <w:proofErr w:type="spellStart"/>
       <w:r>
         <w:t>U</w:t>
       </w:r>
@@ -4817,7 +4759,6 @@
         </w:rPr>
         <w:t>serTable</w:t>
       </w:r>
-      <w:proofErr w:type="spellEnd"/>
     </w:p>
     <w:tbl>
       <w:tblPr>
@@ -4914,13 +4855,8 @@
             <w:tcW w:w="1454" w:type="dxa"/>
           </w:tcPr>
           <w:p>
-            <w:proofErr w:type="gramStart"/>
-            <w:r>
-              <w:t>BINARY(</w:t>
-            </w:r>
-            <w:proofErr w:type="gramEnd"/>
-            <w:r>
-              <w:t>16)</w:t>
+            <w:r>
+              <w:t>BINARY(16)</w:t>
             </w:r>
           </w:p>
         </w:tc>
@@ -4986,7 +4922,6 @@
             <w:tcW w:w="919" w:type="dxa"/>
           </w:tcPr>
           <w:p>
-            <w:proofErr w:type="spellStart"/>
             <w:r>
               <w:t>S</w:t>
             </w:r>
@@ -4999,7 +4934,6 @@
             <w:r>
               <w:t>Date</w:t>
             </w:r>
-            <w:proofErr w:type="spellEnd"/>
           </w:p>
         </w:tc>
         <w:tc>
@@ -5071,11 +5005,9 @@
             <w:tcW w:w="919" w:type="dxa"/>
           </w:tcPr>
           <w:p>
-            <w:proofErr w:type="spellStart"/>
             <w:r>
               <w:t>PhoneNumber</w:t>
             </w:r>
-            <w:proofErr w:type="spellEnd"/>
           </w:p>
         </w:tc>
         <w:tc>
@@ -5083,13 +5015,8 @@
             <w:tcW w:w="1454" w:type="dxa"/>
           </w:tcPr>
           <w:p>
-            <w:proofErr w:type="gramStart"/>
-            <w:r>
-              <w:t>Varchar(</w:t>
-            </w:r>
-            <w:proofErr w:type="gramEnd"/>
-            <w:r>
-              <w:t>11)</w:t>
+            <w:r>
+              <w:t>Varchar(11)</w:t>
             </w:r>
           </w:p>
         </w:tc>
@@ -5159,13 +5086,8 @@
             <w:tcW w:w="1454" w:type="dxa"/>
           </w:tcPr>
           <w:p>
-            <w:proofErr w:type="gramStart"/>
-            <w:r>
-              <w:t>Varchar(</w:t>
-            </w:r>
-            <w:proofErr w:type="gramEnd"/>
-            <w:r>
-              <w:t>12)</w:t>
+            <w:r>
+              <w:t>Varchar(12)</w:t>
             </w:r>
           </w:p>
         </w:tc>
@@ -5296,7 +5218,6 @@
     </w:tbl>
     <w:p/>
     <w:p>
-      <w:proofErr w:type="spellStart"/>
       <w:r>
         <w:t>U</w:t>
       </w:r>
@@ -5309,7 +5230,6 @@
       <w:r>
         <w:t>BirthdayTable</w:t>
       </w:r>
-      <w:proofErr w:type="spellEnd"/>
     </w:p>
     <w:tbl>
       <w:tblPr>
@@ -5397,6 +5317,7 @@
           </w:tcPr>
           <w:p>
             <w:r>
+              <w:lastRenderedPageBreak/>
               <w:t>SysId</w:t>
             </w:r>
           </w:p>
@@ -5406,13 +5327,8 @@
             <w:tcW w:w="1454" w:type="dxa"/>
           </w:tcPr>
           <w:p>
-            <w:proofErr w:type="gramStart"/>
-            <w:r>
-              <w:t>BINARY(</w:t>
-            </w:r>
-            <w:proofErr w:type="gramEnd"/>
-            <w:r>
-              <w:t>16)</w:t>
+            <w:r>
+              <w:t>BINARY(16)</w:t>
             </w:r>
           </w:p>
         </w:tc>
@@ -5466,7 +5382,6 @@
             <w:tcW w:w="919" w:type="dxa"/>
           </w:tcPr>
           <w:p>
-            <w:proofErr w:type="spellStart"/>
             <w:r>
               <w:t>S</w:t>
             </w:r>
@@ -5479,7 +5394,6 @@
             <w:r>
               <w:t>Date</w:t>
             </w:r>
-            <w:proofErr w:type="spellEnd"/>
           </w:p>
         </w:tc>
         <w:tc>
@@ -5551,9 +5465,7 @@
             <w:tcW w:w="919" w:type="dxa"/>
           </w:tcPr>
           <w:p>
-            <w:proofErr w:type="spellStart"/>
-            <w:r>
-              <w:lastRenderedPageBreak/>
+            <w:r>
               <w:t>U</w:t>
             </w:r>
             <w:r>
@@ -5565,7 +5477,6 @@
             <w:r>
               <w:t>SysId</w:t>
             </w:r>
-            <w:proofErr w:type="spellEnd"/>
           </w:p>
         </w:tc>
         <w:tc>
@@ -5573,13 +5484,8 @@
             <w:tcW w:w="1454" w:type="dxa"/>
           </w:tcPr>
           <w:p>
-            <w:proofErr w:type="gramStart"/>
-            <w:r>
-              <w:t>BINARY(</w:t>
-            </w:r>
-            <w:proofErr w:type="gramEnd"/>
-            <w:r>
-              <w:t>16)</w:t>
+            <w:r>
+              <w:t>BINARY(16)</w:t>
             </w:r>
           </w:p>
         </w:tc>
@@ -5645,11 +5551,9 @@
             <w:tcW w:w="919" w:type="dxa"/>
           </w:tcPr>
           <w:p>
-            <w:proofErr w:type="spellStart"/>
             <w:r>
               <w:t>BirthdayDate</w:t>
             </w:r>
-            <w:proofErr w:type="spellEnd"/>
           </w:p>
         </w:tc>
         <w:tc>
@@ -5657,11 +5561,9 @@
             <w:tcW w:w="1454" w:type="dxa"/>
           </w:tcPr>
           <w:p>
-            <w:proofErr w:type="spellStart"/>
             <w:r>
               <w:t>DateTime</w:t>
             </w:r>
-            <w:proofErr w:type="spellEnd"/>
           </w:p>
         </w:tc>
         <w:tc>
@@ -5727,7 +5629,6 @@
             <w:tcW w:w="1454" w:type="dxa"/>
           </w:tcPr>
           <w:p>
-            <w:proofErr w:type="gramStart"/>
             <w:r>
               <w:t>V</w:t>
             </w:r>
@@ -5738,11 +5639,7 @@
               <w:t>archar</w:t>
             </w:r>
             <w:r>
-              <w:t>(</w:t>
-            </w:r>
-            <w:proofErr w:type="gramEnd"/>
-            <w:r>
-              <w:t>45)</w:t>
+              <w:t>(45)</w:t>
             </w:r>
           </w:p>
         </w:tc>
@@ -5793,7 +5690,6 @@
     </w:tbl>
     <w:p/>
     <w:p>
-      <w:proofErr w:type="spellStart"/>
       <w:r>
         <w:t>U</w:t>
       </w:r>
@@ -5809,7 +5705,6 @@
       <w:r>
         <w:t>Table</w:t>
       </w:r>
-      <w:proofErr w:type="spellEnd"/>
     </w:p>
     <w:tbl>
       <w:tblPr>
@@ -5906,13 +5801,8 @@
             <w:tcW w:w="1454" w:type="dxa"/>
           </w:tcPr>
           <w:p>
-            <w:proofErr w:type="gramStart"/>
-            <w:r>
-              <w:t>BINARY(</w:t>
-            </w:r>
-            <w:proofErr w:type="gramEnd"/>
-            <w:r>
-              <w:t>16)</w:t>
+            <w:r>
+              <w:t>BINARY(16)</w:t>
             </w:r>
           </w:p>
         </w:tc>
@@ -5966,7 +5856,6 @@
             <w:tcW w:w="919" w:type="dxa"/>
           </w:tcPr>
           <w:p>
-            <w:proofErr w:type="spellStart"/>
             <w:r>
               <w:t>S</w:t>
             </w:r>
@@ -5979,7 +5868,6 @@
             <w:r>
               <w:t>Date</w:t>
             </w:r>
-            <w:proofErr w:type="spellEnd"/>
           </w:p>
         </w:tc>
         <w:tc>
@@ -6051,7 +5939,6 @@
             <w:tcW w:w="919" w:type="dxa"/>
           </w:tcPr>
           <w:p>
-            <w:proofErr w:type="spellStart"/>
             <w:r>
               <w:t>U</w:t>
             </w:r>
@@ -6064,7 +5951,6 @@
             <w:r>
               <w:t>SysId</w:t>
             </w:r>
-            <w:proofErr w:type="spellEnd"/>
           </w:p>
         </w:tc>
         <w:tc>
@@ -6072,13 +5958,8 @@
             <w:tcW w:w="1454" w:type="dxa"/>
           </w:tcPr>
           <w:p>
-            <w:proofErr w:type="gramStart"/>
-            <w:r>
-              <w:t>BINARY(</w:t>
-            </w:r>
-            <w:proofErr w:type="gramEnd"/>
-            <w:r>
-              <w:t>16)</w:t>
+            <w:r>
+              <w:t>BINARY(16)</w:t>
             </w:r>
           </w:p>
         </w:tc>
@@ -6163,13 +6044,8 @@
             <w:tcW w:w="1454" w:type="dxa"/>
           </w:tcPr>
           <w:p>
-            <w:proofErr w:type="gramStart"/>
-            <w:r>
-              <w:t>Varchar(</w:t>
-            </w:r>
-            <w:proofErr w:type="gramEnd"/>
-            <w:r>
-              <w:t>255)</w:t>
+            <w:r>
+              <w:t>Varchar(255)</w:t>
             </w:r>
           </w:p>
         </w:tc>
@@ -6239,13 +6115,8 @@
             <w:tcW w:w="1454" w:type="dxa"/>
           </w:tcPr>
           <w:p>
-            <w:proofErr w:type="gramStart"/>
-            <w:r>
-              <w:t>Enum(</w:t>
-            </w:r>
-            <w:proofErr w:type="gramEnd"/>
-            <w:r>
-              <w:t>‘default’, ‘optional’)</w:t>
+            <w:r>
+              <w:t>Enum(‘default’, ‘optional’)</w:t>
             </w:r>
           </w:p>
         </w:tc>
@@ -6296,7 +6167,6 @@
     </w:tbl>
     <w:p/>
     <w:p>
-      <w:proofErr w:type="spellStart"/>
       <w:r>
         <w:t>G</w:t>
       </w:r>
@@ -6309,7 +6179,6 @@
       <w:r>
         <w:t>Table</w:t>
       </w:r>
-      <w:proofErr w:type="spellEnd"/>
     </w:p>
     <w:tbl>
       <w:tblPr>
@@ -6406,13 +6275,8 @@
             <w:tcW w:w="1454" w:type="dxa"/>
           </w:tcPr>
           <w:p>
-            <w:proofErr w:type="gramStart"/>
-            <w:r>
-              <w:t>BINARY(</w:t>
-            </w:r>
-            <w:proofErr w:type="gramEnd"/>
-            <w:r>
-              <w:t>16)</w:t>
+            <w:r>
+              <w:t>BINARY(16)</w:t>
             </w:r>
           </w:p>
         </w:tc>
@@ -6466,7 +6330,6 @@
             <w:tcW w:w="927" w:type="dxa"/>
           </w:tcPr>
           <w:p>
-            <w:proofErr w:type="spellStart"/>
             <w:r>
               <w:t>S</w:t>
             </w:r>
@@ -6479,7 +6342,6 @@
             <w:r>
               <w:t>Date</w:t>
             </w:r>
-            <w:proofErr w:type="spellEnd"/>
           </w:p>
         </w:tc>
         <w:tc>
@@ -6567,13 +6429,8 @@
             <w:tcW w:w="1454" w:type="dxa"/>
           </w:tcPr>
           <w:p>
-            <w:proofErr w:type="gramStart"/>
-            <w:r>
-              <w:t>Varchar(</w:t>
-            </w:r>
-            <w:proofErr w:type="gramEnd"/>
-            <w:r>
-              <w:t>255)</w:t>
+            <w:r>
+              <w:t>Varchar(255)</w:t>
             </w:r>
           </w:p>
         </w:tc>
@@ -6646,13 +6503,8 @@
             <w:tcW w:w="1454" w:type="dxa"/>
           </w:tcPr>
           <w:p>
-            <w:proofErr w:type="gramStart"/>
-            <w:r>
-              <w:t>Varchar(</w:t>
-            </w:r>
-            <w:proofErr w:type="gramEnd"/>
-            <w:r>
-              <w:t>255)</w:t>
+            <w:r>
+              <w:t>Varchar(255)</w:t>
             </w:r>
           </w:p>
         </w:tc>
@@ -6722,13 +6574,8 @@
             <w:tcW w:w="1454" w:type="dxa"/>
           </w:tcPr>
           <w:p>
-            <w:proofErr w:type="gramStart"/>
-            <w:r>
-              <w:t>Varchar(</w:t>
-            </w:r>
-            <w:proofErr w:type="gramEnd"/>
-            <w:r>
-              <w:t>45)</w:t>
+            <w:r>
+              <w:t>Varchar(45)</w:t>
             </w:r>
           </w:p>
         </w:tc>
@@ -6779,7 +6626,6 @@
     </w:tbl>
     <w:p/>
     <w:p>
-      <w:proofErr w:type="spellStart"/>
       <w:r>
         <w:t>G</w:t>
       </w:r>
@@ -6792,7 +6638,6 @@
       <w:r>
         <w:t>SpecTable</w:t>
       </w:r>
-      <w:proofErr w:type="spellEnd"/>
     </w:p>
     <w:tbl>
       <w:tblPr>
@@ -6889,13 +6734,8 @@
             <w:tcW w:w="1440" w:type="dxa"/>
           </w:tcPr>
           <w:p>
-            <w:proofErr w:type="gramStart"/>
-            <w:r>
-              <w:t>BINARY(</w:t>
-            </w:r>
-            <w:proofErr w:type="gramEnd"/>
-            <w:r>
-              <w:t>16)</w:t>
+            <w:r>
+              <w:t>BINARY(16)</w:t>
             </w:r>
           </w:p>
         </w:tc>
@@ -6961,7 +6801,6 @@
             <w:tcW w:w="1247" w:type="dxa"/>
           </w:tcPr>
           <w:p>
-            <w:proofErr w:type="spellStart"/>
             <w:r>
               <w:t>S</w:t>
             </w:r>
@@ -6974,7 +6813,6 @@
             <w:r>
               <w:t>Date</w:t>
             </w:r>
-            <w:proofErr w:type="spellEnd"/>
           </w:p>
         </w:tc>
         <w:tc>
@@ -7046,11 +6884,9 @@
             <w:tcW w:w="1247" w:type="dxa"/>
           </w:tcPr>
           <w:p>
-            <w:proofErr w:type="spellStart"/>
             <w:r>
               <w:t>GoodsSysId</w:t>
             </w:r>
-            <w:proofErr w:type="spellEnd"/>
           </w:p>
         </w:tc>
         <w:tc>
@@ -7058,13 +6894,8 @@
             <w:tcW w:w="1440" w:type="dxa"/>
           </w:tcPr>
           <w:p>
-            <w:proofErr w:type="gramStart"/>
-            <w:r>
-              <w:t>BINARY(</w:t>
-            </w:r>
-            <w:proofErr w:type="gramEnd"/>
-            <w:r>
-              <w:t>16)</w:t>
+            <w:r>
+              <w:t>BINARY(16)</w:t>
             </w:r>
           </w:p>
         </w:tc>
@@ -7134,13 +6965,8 @@
             <w:tcW w:w="1440" w:type="dxa"/>
           </w:tcPr>
           <w:p>
-            <w:proofErr w:type="gramStart"/>
-            <w:r>
-              <w:t>Varchar(</w:t>
-            </w:r>
-            <w:proofErr w:type="gramEnd"/>
-            <w:r>
-              <w:t>45)</w:t>
+            <w:r>
+              <w:t>Varchar(45)</w:t>
             </w:r>
           </w:p>
         </w:tc>
@@ -7355,13 +7181,8 @@
             <w:tcW w:w="1440" w:type="dxa"/>
           </w:tcPr>
           <w:p>
-            <w:proofErr w:type="gramStart"/>
-            <w:r>
-              <w:t>Varchar(</w:t>
-            </w:r>
-            <w:proofErr w:type="gramEnd"/>
-            <w:r>
-              <w:t>255)</w:t>
+            <w:r>
+              <w:t>Varchar(255)</w:t>
             </w:r>
           </w:p>
         </w:tc>
@@ -7412,7 +7233,6 @@
     </w:tbl>
     <w:p/>
     <w:p>
-      <w:proofErr w:type="spellStart"/>
       <w:r>
         <w:t>Order</w:t>
       </w:r>
@@ -7422,7 +7242,6 @@
       <w:r>
         <w:t>Table</w:t>
       </w:r>
-      <w:proofErr w:type="spellEnd"/>
     </w:p>
     <w:tbl>
       <w:tblPr>
@@ -7519,13 +7338,8 @@
             <w:tcW w:w="1366" w:type="dxa"/>
           </w:tcPr>
           <w:p>
-            <w:proofErr w:type="gramStart"/>
-            <w:r>
-              <w:t>BINARY(</w:t>
-            </w:r>
-            <w:proofErr w:type="gramEnd"/>
-            <w:r>
-              <w:t>16)</w:t>
+            <w:r>
+              <w:t>BINARY(16)</w:t>
             </w:r>
           </w:p>
         </w:tc>
@@ -7591,7 +7405,6 @@
             <w:tcW w:w="1998" w:type="dxa"/>
           </w:tcPr>
           <w:p>
-            <w:proofErr w:type="spellStart"/>
             <w:r>
               <w:t>S</w:t>
             </w:r>
@@ -7604,7 +7417,6 @@
             <w:r>
               <w:t>Date</w:t>
             </w:r>
-            <w:proofErr w:type="spellEnd"/>
           </w:p>
         </w:tc>
         <w:tc>
@@ -7676,8 +7488,8 @@
             <w:tcW w:w="1998" w:type="dxa"/>
           </w:tcPr>
           <w:p>
-            <w:proofErr w:type="spellStart"/>
-            <w:r>
+            <w:r>
+              <w:lastRenderedPageBreak/>
               <w:t>C</w:t>
             </w:r>
             <w:r>
@@ -7689,7 +7501,6 @@
             <w:r>
               <w:t>Date</w:t>
             </w:r>
-            <w:proofErr w:type="spellEnd"/>
           </w:p>
         </w:tc>
         <w:tc>
@@ -7752,7 +7563,6 @@
             <w:tcW w:w="1998" w:type="dxa"/>
           </w:tcPr>
           <w:p>
-            <w:proofErr w:type="spellStart"/>
             <w:r>
               <w:t>U</w:t>
             </w:r>
@@ -7765,7 +7575,6 @@
             <w:r>
               <w:t>Number</w:t>
             </w:r>
-            <w:proofErr w:type="spellEnd"/>
           </w:p>
         </w:tc>
         <w:tc>
@@ -7773,13 +7582,8 @@
             <w:tcW w:w="1366" w:type="dxa"/>
           </w:tcPr>
           <w:p>
-            <w:proofErr w:type="gramStart"/>
-            <w:r>
-              <w:t>Varchar(</w:t>
-            </w:r>
-            <w:proofErr w:type="gramEnd"/>
-            <w:r>
-              <w:t>11)</w:t>
+            <w:r>
+              <w:t>Varchar(11)</w:t>
             </w:r>
           </w:p>
         </w:tc>
@@ -7833,7 +7637,6 @@
             <w:tcW w:w="1998" w:type="dxa"/>
           </w:tcPr>
           <w:p>
-            <w:proofErr w:type="spellStart"/>
             <w:r>
               <w:t>U</w:t>
             </w:r>
@@ -7846,7 +7649,6 @@
             <w:r>
               <w:t>Name</w:t>
             </w:r>
-            <w:proofErr w:type="spellEnd"/>
           </w:p>
         </w:tc>
         <w:tc>
@@ -7854,13 +7656,8 @@
             <w:tcW w:w="1366" w:type="dxa"/>
           </w:tcPr>
           <w:p>
-            <w:proofErr w:type="gramStart"/>
-            <w:r>
-              <w:t>Varchar(</w:t>
-            </w:r>
-            <w:proofErr w:type="gramEnd"/>
-            <w:r>
-              <w:t>45)</w:t>
+            <w:r>
+              <w:t>Varchar(45)</w:t>
             </w:r>
           </w:p>
         </w:tc>
@@ -7914,12 +7711,9 @@
             <w:tcW w:w="1998" w:type="dxa"/>
           </w:tcPr>
           <w:p>
-            <w:proofErr w:type="spellStart"/>
-            <w:r>
-              <w:lastRenderedPageBreak/>
+            <w:r>
               <w:t>DeliveryAddress</w:t>
             </w:r>
-            <w:proofErr w:type="spellEnd"/>
           </w:p>
         </w:tc>
         <w:tc>
@@ -7927,7 +7721,6 @@
             <w:tcW w:w="1366" w:type="dxa"/>
           </w:tcPr>
           <w:p>
-            <w:proofErr w:type="gramStart"/>
             <w:r>
               <w:t>V</w:t>
             </w:r>
@@ -7938,11 +7731,7 @@
               <w:t>archar</w:t>
             </w:r>
             <w:r>
-              <w:t>(</w:t>
-            </w:r>
-            <w:proofErr w:type="gramEnd"/>
-            <w:r>
-              <w:t>255)</w:t>
+              <w:t>(255)</w:t>
             </w:r>
           </w:p>
         </w:tc>
@@ -8006,7 +7795,6 @@
             <w:tcW w:w="1366" w:type="dxa"/>
           </w:tcPr>
           <w:p>
-            <w:proofErr w:type="gramStart"/>
             <w:r>
               <w:t>V</w:t>
             </w:r>
@@ -8017,11 +7805,7 @@
               <w:t>archar</w:t>
             </w:r>
             <w:r>
-              <w:t>(</w:t>
-            </w:r>
-            <w:proofErr w:type="gramEnd"/>
-            <w:r>
-              <w:t>255)</w:t>
+              <w:t>(255)</w:t>
             </w:r>
           </w:p>
         </w:tc>
@@ -8075,11 +7859,9 @@
             <w:tcW w:w="1998" w:type="dxa"/>
           </w:tcPr>
           <w:p>
-            <w:proofErr w:type="spellStart"/>
             <w:r>
               <w:t>GoodsSysId</w:t>
             </w:r>
-            <w:proofErr w:type="spellEnd"/>
           </w:p>
         </w:tc>
         <w:tc>
@@ -8087,13 +7869,8 @@
             <w:tcW w:w="1366" w:type="dxa"/>
           </w:tcPr>
           <w:p>
-            <w:proofErr w:type="gramStart"/>
-            <w:r>
-              <w:t>BINARY(</w:t>
-            </w:r>
-            <w:proofErr w:type="gramEnd"/>
-            <w:r>
-              <w:t>16)</w:t>
+            <w:r>
+              <w:t>BINARY(16)</w:t>
             </w:r>
           </w:p>
         </w:tc>
@@ -8147,11 +7924,9 @@
             <w:tcW w:w="1998" w:type="dxa"/>
           </w:tcPr>
           <w:p>
-            <w:proofErr w:type="spellStart"/>
             <w:r>
               <w:t>GoodsName</w:t>
             </w:r>
-            <w:proofErr w:type="spellEnd"/>
           </w:p>
         </w:tc>
         <w:tc>
@@ -8159,13 +7934,8 @@
             <w:tcW w:w="1366" w:type="dxa"/>
           </w:tcPr>
           <w:p>
-            <w:proofErr w:type="gramStart"/>
-            <w:r>
-              <w:t>Varchar(</w:t>
-            </w:r>
-            <w:proofErr w:type="gramEnd"/>
-            <w:r>
-              <w:t>45)</w:t>
+            <w:r>
+              <w:t>Varchar(45)</w:t>
             </w:r>
           </w:p>
         </w:tc>
@@ -8219,7 +7989,6 @@
             <w:tcW w:w="1998" w:type="dxa"/>
           </w:tcPr>
           <w:p>
-            <w:proofErr w:type="spellStart"/>
             <w:r>
               <w:t>G</w:t>
             </w:r>
@@ -8232,7 +8001,6 @@
             <w:r>
               <w:t>Spec</w:t>
             </w:r>
-            <w:proofErr w:type="spellEnd"/>
           </w:p>
         </w:tc>
         <w:tc>
@@ -8240,13 +8008,8 @@
             <w:tcW w:w="1366" w:type="dxa"/>
           </w:tcPr>
           <w:p>
-            <w:proofErr w:type="gramStart"/>
-            <w:r>
-              <w:t>Varchar(</w:t>
-            </w:r>
-            <w:proofErr w:type="gramEnd"/>
-            <w:r>
-              <w:t>255)</w:t>
+            <w:r>
+              <w:t>Varchar(255)</w:t>
             </w:r>
           </w:p>
         </w:tc>
@@ -8300,7 +8063,6 @@
             <w:tcW w:w="1998" w:type="dxa"/>
           </w:tcPr>
           <w:p>
-            <w:proofErr w:type="spellStart"/>
             <w:r>
               <w:t>G</w:t>
             </w:r>
@@ -8313,7 +8075,6 @@
             <w:r>
               <w:t>Price</w:t>
             </w:r>
-            <w:proofErr w:type="spellEnd"/>
           </w:p>
         </w:tc>
         <w:tc>
@@ -8376,7 +8137,6 @@
             <w:tcW w:w="1998" w:type="dxa"/>
           </w:tcPr>
           <w:p>
-            <w:proofErr w:type="spellStart"/>
             <w:r>
               <w:t>Goods</w:t>
             </w:r>
@@ -8386,7 +8146,6 @@
             <w:r>
               <w:t>d</w:t>
             </w:r>
-            <w:proofErr w:type="spellEnd"/>
           </w:p>
         </w:tc>
         <w:tc>
@@ -8394,7 +8153,6 @@
             <w:tcW w:w="1366" w:type="dxa"/>
           </w:tcPr>
           <w:p>
-            <w:proofErr w:type="gramStart"/>
             <w:r>
               <w:t>V</w:t>
             </w:r>
@@ -8405,11 +8163,7 @@
               <w:t>archar</w:t>
             </w:r>
             <w:r>
-              <w:t>(</w:t>
-            </w:r>
-            <w:proofErr w:type="gramEnd"/>
-            <w:r>
-              <w:t>45)</w:t>
+              <w:t>(45)</w:t>
             </w:r>
           </w:p>
         </w:tc>
@@ -9606,6 +9360,95 @@
     </w:lvl>
   </w:abstractNum>
   <w:abstractNum w:abstractNumId="11" w15:restartNumberingAfterBreak="0">
+    <w:nsid w:val="713A1BCB"/>
+    <w:multiLevelType w:val="hybridMultilevel"/>
+    <w:tmpl w:val="287CABE2"/>
+    <w:lvl w:ilvl="0" w:tplc="0409000F">
+      <w:start w:val="1"/>
+      <w:numFmt w:val="decimal"/>
+      <w:lvlText w:val="%1."/>
+      <w:lvlJc w:val="left"/>
+      <w:pPr>
+        <w:ind w:left="720" w:hanging="360"/>
+      </w:pPr>
+      <w:rPr>
+        <w:rFonts w:hint="default"/>
+      </w:rPr>
+    </w:lvl>
+    <w:lvl w:ilvl="1" w:tplc="04090019" w:tentative="1">
+      <w:start w:val="1"/>
+      <w:numFmt w:val="lowerLetter"/>
+      <w:lvlText w:val="%2."/>
+      <w:lvlJc w:val="left"/>
+      <w:pPr>
+        <w:ind w:left="1440" w:hanging="360"/>
+      </w:pPr>
+    </w:lvl>
+    <w:lvl w:ilvl="2" w:tplc="0409001B" w:tentative="1">
+      <w:start w:val="1"/>
+      <w:numFmt w:val="lowerRoman"/>
+      <w:lvlText w:val="%3."/>
+      <w:lvlJc w:val="right"/>
+      <w:pPr>
+        <w:ind w:left="2160" w:hanging="180"/>
+      </w:pPr>
+    </w:lvl>
+    <w:lvl w:ilvl="3" w:tplc="0409000F" w:tentative="1">
+      <w:start w:val="1"/>
+      <w:numFmt w:val="decimal"/>
+      <w:lvlText w:val="%4."/>
+      <w:lvlJc w:val="left"/>
+      <w:pPr>
+        <w:ind w:left="2880" w:hanging="360"/>
+      </w:pPr>
+    </w:lvl>
+    <w:lvl w:ilvl="4" w:tplc="04090019" w:tentative="1">
+      <w:start w:val="1"/>
+      <w:numFmt w:val="lowerLetter"/>
+      <w:lvlText w:val="%5."/>
+      <w:lvlJc w:val="left"/>
+      <w:pPr>
+        <w:ind w:left="3600" w:hanging="360"/>
+      </w:pPr>
+    </w:lvl>
+    <w:lvl w:ilvl="5" w:tplc="0409001B" w:tentative="1">
+      <w:start w:val="1"/>
+      <w:numFmt w:val="lowerRoman"/>
+      <w:lvlText w:val="%6."/>
+      <w:lvlJc w:val="right"/>
+      <w:pPr>
+        <w:ind w:left="4320" w:hanging="180"/>
+      </w:pPr>
+    </w:lvl>
+    <w:lvl w:ilvl="6" w:tplc="0409000F" w:tentative="1">
+      <w:start w:val="1"/>
+      <w:numFmt w:val="decimal"/>
+      <w:lvlText w:val="%7."/>
+      <w:lvlJc w:val="left"/>
+      <w:pPr>
+        <w:ind w:left="5040" w:hanging="360"/>
+      </w:pPr>
+    </w:lvl>
+    <w:lvl w:ilvl="7" w:tplc="04090019" w:tentative="1">
+      <w:start w:val="1"/>
+      <w:numFmt w:val="lowerLetter"/>
+      <w:lvlText w:val="%8."/>
+      <w:lvlJc w:val="left"/>
+      <w:pPr>
+        <w:ind w:left="5760" w:hanging="360"/>
+      </w:pPr>
+    </w:lvl>
+    <w:lvl w:ilvl="8" w:tplc="0409001B" w:tentative="1">
+      <w:start w:val="1"/>
+      <w:numFmt w:val="lowerRoman"/>
+      <w:lvlText w:val="%9."/>
+      <w:lvlJc w:val="right"/>
+      <w:pPr>
+        <w:ind w:left="6480" w:hanging="180"/>
+      </w:pPr>
+    </w:lvl>
+  </w:abstractNum>
+  <w:abstractNum w:abstractNumId="12" w15:restartNumberingAfterBreak="0">
     <w:nsid w:val="71425144"/>
     <w:multiLevelType w:val="hybridMultilevel"/>
     <w:tmpl w:val="9998C8AE"/>
@@ -9752,6 +9595,9 @@
     <w:abstractNumId w:val="1"/>
   </w:num>
   <w:num w:numId="12">
+    <w:abstractNumId w:val="12"/>
+  </w:num>
+  <w:num w:numId="13">
     <w:abstractNumId w:val="11"/>
   </w:num>
 </w:numbering>
@@ -10355,6 +10201,50 @@
       <w:color w:val="2F5496" w:themeColor="accent1" w:themeShade="BF"/>
     </w:rPr>
   </w:style>
+  <w:style w:type="paragraph" w:styleId="Header">
+    <w:name w:val="header"/>
+    <w:basedOn w:val="Normal"/>
+    <w:link w:val="HeaderChar"/>
+    <w:uiPriority w:val="99"/>
+    <w:unhideWhenUsed/>
+    <w:rsid w:val="00DF26C3"/>
+    <w:pPr>
+      <w:tabs>
+        <w:tab w:val="center" w:pos="4680"/>
+        <w:tab w:val="right" w:pos="9360"/>
+      </w:tabs>
+      <w:spacing w:after="0"/>
+    </w:pPr>
+  </w:style>
+  <w:style w:type="character" w:customStyle="1" w:styleId="HeaderChar">
+    <w:name w:val="Header Char"/>
+    <w:basedOn w:val="DefaultParagraphFont"/>
+    <w:link w:val="Header"/>
+    <w:uiPriority w:val="99"/>
+    <w:rsid w:val="00DF26C3"/>
+  </w:style>
+  <w:style w:type="paragraph" w:styleId="Footer">
+    <w:name w:val="footer"/>
+    <w:basedOn w:val="Normal"/>
+    <w:link w:val="FooterChar"/>
+    <w:uiPriority w:val="99"/>
+    <w:unhideWhenUsed/>
+    <w:rsid w:val="00DF26C3"/>
+    <w:pPr>
+      <w:tabs>
+        <w:tab w:val="center" w:pos="4680"/>
+        <w:tab w:val="right" w:pos="9360"/>
+      </w:tabs>
+      <w:spacing w:after="0"/>
+    </w:pPr>
+  </w:style>
+  <w:style w:type="character" w:customStyle="1" w:styleId="FooterChar">
+    <w:name w:val="Footer Char"/>
+    <w:basedOn w:val="DefaultParagraphFont"/>
+    <w:link w:val="Footer"/>
+    <w:uiPriority w:val="99"/>
+    <w:rsid w:val="00DF26C3"/>
+  </w:style>
 </w:styles>
 </file>
 

</xml_diff>